<commit_message>
Change date in requirements
</commit_message>
<xml_diff>
--- a/reports/D03/Student #5/05 - Requirements - Student #5.docx
+++ b/reports/D03/Student #5/05 - Requirements - Student #5.docx
@@ -125,7 +125,6 @@
               </w:rPr>
               <w:tab/>
             </w:r>
-            <w:permStart w:id="379328249" w:edGrp="everyone"/>
             <w:sdt>
               <w:sdtPr>
                 <w:rPr>
@@ -139,6 +138,7 @@
                 <w15:appearance w15:val="hidden"/>
                 <w:text/>
               </w:sdtPr>
+              <w:sdtEndPr/>
               <w:sdtContent>
                 <w:r>
                   <w:rPr>
@@ -166,7 +166,6 @@
                 </w:r>
               </w:sdtContent>
             </w:sdt>
-            <w:permEnd w:id="379328249"/>
           </w:p>
         </w:tc>
       </w:tr>
@@ -209,7 +208,6 @@
               </w:rPr>
               <w:tab/>
             </w:r>
-            <w:permStart w:id="955522721" w:edGrp="everyone"/>
             <w:sdt>
               <w:sdtPr>
                 <w:rPr>
@@ -223,16 +221,22 @@
                 <w15:appearance w15:val="hidden"/>
                 <w:text/>
               </w:sdtPr>
+              <w:sdtEndPr/>
               <w:sdtContent>
                 <w:r>
                   <w:rPr>
                     <w:rFonts w:asciiTheme="majorHAnsi" w:hAnsiTheme="majorHAnsi" w:cstheme="majorBidi"/>
                   </w:rPr>
-                  <w:t xml:space="preserve"> https://github.com/DP2-C1-037/Acme-ANS-D02</w:t>
+                  <w:t xml:space="preserve"> https://github.com/DP2-C1-037/Acme-ANS-D0</w:t>
+                </w:r>
+                <w:r>
+                  <w:rPr>
+                    <w:rFonts w:asciiTheme="majorHAnsi" w:hAnsiTheme="majorHAnsi" w:cstheme="majorBidi"/>
+                  </w:rPr>
+                  <w:t>3</w:t>
                 </w:r>
               </w:sdtContent>
             </w:sdt>
-            <w:permEnd w:id="955522721"/>
           </w:p>
         </w:tc>
       </w:tr>
@@ -290,7 +294,6 @@
               </w:rPr>
               <w:tab/>
             </w:r>
-            <w:permStart w:id="1490430286" w:edGrp="everyone"/>
             <w:r>
               <w:rPr>
                 <w:rFonts w:asciiTheme="majorHAnsi" w:hAnsiTheme="majorHAnsi" w:cstheme="majorBidi"/>
@@ -304,7 +307,6 @@
               <w:t>4934****K</w:t>
             </w:r>
           </w:p>
-          <w:permEnd w:id="1490430286"/>
           <w:p>
             <w:pPr>
               <w:pStyle w:val="NoSpacing"/>
@@ -334,7 +336,6 @@
               </w:rPr>
               <w:tab/>
             </w:r>
-            <w:permStart w:id="1588551831" w:edGrp="everyone"/>
             <w:sdt>
               <w:sdtPr>
                 <w:rPr>
@@ -348,6 +349,7 @@
                 <w15:appearance w15:val="hidden"/>
                 <w:text/>
               </w:sdtPr>
+              <w:sdtEndPr/>
               <w:sdtContent>
                 <w:r>
                   <w:rPr>
@@ -369,7 +371,6 @@
                 </w:r>
               </w:sdtContent>
             </w:sdt>
-            <w:permEnd w:id="1588551831"/>
           </w:p>
           <w:p>
             <w:pPr>
@@ -398,7 +399,6 @@
               </w:rPr>
               <w:tab/>
             </w:r>
-            <w:permStart w:id="441854091" w:edGrp="everyone"/>
             <w:sdt>
               <w:sdtPr>
                 <w:rPr>
@@ -413,6 +413,7 @@
                 <w15:appearance w15:val="hidden"/>
                 <w:text/>
               </w:sdtPr>
+              <w:sdtEndPr/>
               <w:sdtContent>
                 <w:r>
                   <w:rPr>
@@ -451,7 +452,6 @@
                 </w:r>
               </w:sdtContent>
             </w:sdt>
-            <w:permEnd w:id="441854091"/>
           </w:p>
           <w:p>
             <w:pPr>
@@ -480,7 +480,6 @@
               </w:rPr>
               <w:tab/>
             </w:r>
-            <w:permStart w:id="16126159" w:edGrp="everyone"/>
             <w:sdt>
               <w:sdtPr>
                 <w:rPr>
@@ -495,6 +494,7 @@
                 <w15:appearance w15:val="hidden"/>
                 <w:text/>
               </w:sdtPr>
+              <w:sdtEndPr/>
               <w:sdtContent>
                 <w:r>
                   <w:rPr>
@@ -503,12 +503,45 @@
                   </w:rPr>
                   <w:t xml:space="preserve"> </w:t>
                 </w:r>
+                <w:proofErr w:type="spellStart"/>
                 <w:r>
                   <w:rPr>
                     <w:rFonts w:asciiTheme="majorHAnsi" w:hAnsiTheme="majorHAnsi" w:cstheme="majorHAnsi"/>
                     <w:lang w:val="es-ES"/>
                   </w:rPr>
-                  <w:t>Operator, developer, teste</w:t>
+                  <w:t>Operator</w:t>
+                </w:r>
+                <w:proofErr w:type="spellEnd"/>
+                <w:r>
+                  <w:rPr>
+                    <w:rFonts w:asciiTheme="majorHAnsi" w:hAnsiTheme="majorHAnsi" w:cstheme="majorHAnsi"/>
+                    <w:lang w:val="es-ES"/>
+                  </w:rPr>
+                  <w:t xml:space="preserve">, </w:t>
+                </w:r>
+                <w:proofErr w:type="spellStart"/>
+                <w:r>
+                  <w:rPr>
+                    <w:rFonts w:asciiTheme="majorHAnsi" w:hAnsiTheme="majorHAnsi" w:cstheme="majorHAnsi"/>
+                    <w:lang w:val="es-ES"/>
+                  </w:rPr>
+                  <w:t>developer</w:t>
+                </w:r>
+                <w:proofErr w:type="spellEnd"/>
+                <w:r>
+                  <w:rPr>
+                    <w:rFonts w:asciiTheme="majorHAnsi" w:hAnsiTheme="majorHAnsi" w:cstheme="majorHAnsi"/>
+                    <w:lang w:val="es-ES"/>
+                  </w:rPr>
+                  <w:t xml:space="preserve">, </w:t>
+                </w:r>
+                <w:proofErr w:type="spellStart"/>
+                <w:r>
+                  <w:rPr>
+                    <w:rFonts w:asciiTheme="majorHAnsi" w:hAnsiTheme="majorHAnsi" w:cstheme="majorHAnsi"/>
+                    <w:lang w:val="es-ES"/>
+                  </w:rPr>
+                  <w:t>teste</w:t>
                 </w:r>
                 <w:r>
                   <w:rPr>
@@ -517,9 +550,9 @@
                   </w:rPr>
                   <w:t>r</w:t>
                 </w:r>
+                <w:proofErr w:type="spellEnd"/>
               </w:sdtContent>
             </w:sdt>
-            <w:permEnd w:id="16126159"/>
           </w:p>
         </w:tc>
       </w:tr>
@@ -567,7 +600,6 @@
               </w:rPr>
               <w:tab/>
             </w:r>
-            <w:permStart w:id="925041655" w:edGrp="everyone"/>
             <w:sdt>
               <w:sdtPr>
                 <w:rPr>
@@ -581,6 +613,7 @@
                 <w15:appearance w15:val="hidden"/>
                 <w:text/>
               </w:sdtPr>
+              <w:sdtEndPr/>
               <w:sdtContent>
                 <w:r>
                   <w:rPr>
@@ -604,19 +637,7 @@
                   <w:rPr>
                     <w:rFonts w:asciiTheme="majorHAnsi" w:hAnsiTheme="majorHAnsi" w:cstheme="majorHAnsi"/>
                   </w:rPr>
-                  <w:t>March</w:t>
-                </w:r>
-                <w:r>
-                  <w:rPr>
-                    <w:rFonts w:asciiTheme="majorHAnsi" w:hAnsiTheme="majorHAnsi" w:cstheme="majorHAnsi"/>
-                  </w:rPr>
-                  <w:t xml:space="preserve"> </w:t>
-                </w:r>
-                <w:r>
-                  <w:rPr>
-                    <w:rFonts w:asciiTheme="majorHAnsi" w:hAnsiTheme="majorHAnsi" w:cstheme="majorHAnsi"/>
-                  </w:rPr>
-                  <w:t>13</w:t>
+                  <w:t>April 03</w:t>
                 </w:r>
                 <w:r>
                   <w:rPr>
@@ -632,7 +653,6 @@
                 </w:r>
               </w:sdtContent>
             </w:sdt>
-            <w:permEnd w:id="925041655"/>
           </w:p>
         </w:tc>
       </w:tr>
@@ -649,7 +669,6 @@
         <w:rPr>
           <w:rFonts w:cstheme="majorHAnsi"/>
         </w:rPr>
-        <w:lastRenderedPageBreak/>
         <w:t>MANDATORY</w:t>
       </w:r>
       <w:r>
@@ -837,7 +856,6 @@
         <w:t>” denotes your name/s.</w:t>
       </w:r>
     </w:p>
-    <w:permStart w:id="1733719730" w:edGrp="everyone"/>
     <w:p>
       <w:pPr>
         <w:pStyle w:val="Comment-Grader"/>
@@ -852,6 +870,7 @@
           <w15:appearance w15:val="hidden"/>
           <w:text/>
         </w:sdtPr>
+        <w:sdtEndPr/>
         <w:sdtContent>
           <w:r>
             <w:t xml:space="preserve"> </w:t>
@@ -862,11 +881,7 @@
         </w:sdtContent>
       </w:sdt>
       <w:r>
-        <w:t xml:space="preserve"> </w:t>
-      </w:r>
-      <w:permEnd w:id="1733719730"/>
-      <w:r>
-        <w:t xml:space="preserve">   </w:t>
+        <w:t xml:space="preserve">    </w:t>
       </w:r>
     </w:p>
     <w:p>
@@ -948,7 +963,6 @@
         <w:t xml:space="preserve">.  </w:t>
       </w:r>
     </w:p>
-    <w:permStart w:id="244456920" w:edGrp="everyone"/>
     <w:p>
       <w:pPr>
         <w:pStyle w:val="Comment-Grader"/>
@@ -963,6 +977,7 @@
           <w15:appearance w15:val="hidden"/>
           <w:text/>
         </w:sdtPr>
+        <w:sdtEndPr/>
         <w:sdtContent>
           <w:r>
             <w:t xml:space="preserve"> </w:t>
@@ -975,7 +990,6 @@
           </w:r>
         </w:sdtContent>
       </w:sdt>
-      <w:permEnd w:id="244456920"/>
       <w:r>
         <w:t xml:space="preserve">   </w:t>
       </w:r>
@@ -1055,7 +1069,6 @@
         <w:rPr>
           <w:rFonts w:cstheme="majorHAnsi"/>
         </w:rPr>
-        <w:lastRenderedPageBreak/>
         <w:t>MANDATORY</w:t>
       </w:r>
       <w:r>
@@ -1260,7 +1273,6 @@
         <w:t xml:space="preserve">.  </w:t>
       </w:r>
     </w:p>
-    <w:permStart w:id="1580534963" w:edGrp="everyone"/>
     <w:p>
       <w:pPr>
         <w:pStyle w:val="Comment-Grader"/>
@@ -1275,6 +1287,7 @@
           <w15:appearance w15:val="hidden"/>
           <w:text/>
         </w:sdtPr>
+        <w:sdtEndPr/>
         <w:sdtContent>
           <w:r>
             <w:t xml:space="preserve"> </w:t>
@@ -1287,7 +1300,6 @@
           </w:r>
         </w:sdtContent>
       </w:sdt>
-      <w:permEnd w:id="1580534963"/>
       <w:r>
         <w:t xml:space="preserve">  </w:t>
       </w:r>
@@ -1427,7 +1439,6 @@
       </w:r>
     </w:p>
     <w:bookmarkEnd w:id="0"/>
-    <w:permStart w:id="1685676958" w:edGrp="everyone"/>
     <w:p>
       <w:pPr>
         <w:pStyle w:val="Comment-Grader"/>
@@ -1442,6 +1453,7 @@
           <w15:appearance w15:val="hidden"/>
           <w:text/>
         </w:sdtPr>
+        <w:sdtEndPr/>
         <w:sdtContent>
           <w:r>
             <w:t xml:space="preserve"> </w:t>
@@ -1454,7 +1466,6 @@
           </w:r>
         </w:sdtContent>
       </w:sdt>
-      <w:permEnd w:id="1685676958"/>
       <w:r>
         <w:t xml:space="preserve"> </w:t>
       </w:r>
@@ -1575,7 +1586,6 @@
       </w:r>
     </w:p>
     <w:bookmarkStart w:id="1" w:name="_Hlk157677981"/>
-    <w:permStart w:id="339812661" w:edGrp="everyone"/>
     <w:p>
       <w:pPr>
         <w:pStyle w:val="Comment-Grader"/>
@@ -1589,6 +1599,7 @@
           </w:placeholder>
           <w:text/>
         </w:sdtPr>
+        <w:sdtEndPr/>
         <w:sdtContent>
           <w:r>
             <w:t xml:space="preserve"> </w:t>
@@ -1601,7 +1612,6 @@
           </w:r>
         </w:sdtContent>
       </w:sdt>
-      <w:permEnd w:id="339812661"/>
       <w:r>
         <w:t xml:space="preserve">   </w:t>
       </w:r>
@@ -1708,7 +1718,6 @@
         <w:rPr>
           <w:rFonts w:cstheme="majorHAnsi"/>
         </w:rPr>
-        <w:lastRenderedPageBreak/>
         <w:t>Testing requirements</w:t>
       </w:r>
     </w:p>
@@ -1813,7 +1822,6 @@
         <w:t>his or her profile.   </w:t>
       </w:r>
     </w:p>
-    <w:permStart w:id="891315281" w:edGrp="everyone"/>
     <w:p>
       <w:pPr>
         <w:pStyle w:val="Comment-Grader"/>
@@ -1828,6 +1836,7 @@
           <w15:appearance w15:val="hidden"/>
           <w:text/>
         </w:sdtPr>
+        <w:sdtEndPr/>
         <w:sdtContent>
           <w:r>
             <w:t xml:space="preserve"> </w:t>
@@ -1840,7 +1849,6 @@
           </w:r>
         </w:sdtContent>
       </w:sdt>
-      <w:permEnd w:id="891315281"/>
     </w:p>
     <w:p>
       <w:pPr>
@@ -1870,7 +1878,6 @@
         <w:t xml:space="preserve">.  </w:t>
       </w:r>
     </w:p>
-    <w:permStart w:id="338698352" w:edGrp="everyone"/>
     <w:p>
       <w:pPr>
         <w:pStyle w:val="Comment-Grader"/>
@@ -1885,6 +1892,7 @@
           <w15:appearance w15:val="hidden"/>
           <w:text/>
         </w:sdtPr>
+        <w:sdtEndPr/>
         <w:sdtContent>
           <w:r>
             <w:t xml:space="preserve"> </w:t>
@@ -1897,7 +1905,6 @@
           </w:r>
         </w:sdtContent>
       </w:sdt>
-      <w:permEnd w:id="338698352"/>
       <w:r>
         <w:t xml:space="preserve">   </w:t>
       </w:r>
@@ -1930,7 +1937,6 @@
         <w:rPr>
           <w:rFonts w:cstheme="majorHAnsi"/>
         </w:rPr>
-        <w:lastRenderedPageBreak/>
         <w:t>MANDATORY</w:t>
       </w:r>
       <w:r>
@@ -2135,7 +2141,6 @@
         <w:t>.</w:t>
       </w:r>
     </w:p>
-    <w:permStart w:id="8470091" w:edGrp="everyone"/>
     <w:p>
       <w:pPr>
         <w:pStyle w:val="Comment-Grader"/>
@@ -2150,6 +2155,7 @@
           <w15:appearance w15:val="hidden"/>
           <w:text/>
         </w:sdtPr>
+        <w:sdtEndPr/>
         <w:sdtContent>
           <w:r>
             <w:t xml:space="preserve"> </w:t>
@@ -2162,7 +2168,6 @@
           </w:r>
         </w:sdtContent>
       </w:sdt>
-      <w:permEnd w:id="8470091"/>
       <w:r>
         <w:t xml:space="preserve">    </w:t>
       </w:r>
@@ -2230,7 +2235,6 @@
         <w:t xml:space="preserve"> and publish tasks.  Note that published tasks cannot be updated or deleted.</w:t>
       </w:r>
     </w:p>
-    <w:permStart w:id="66585966" w:edGrp="everyone"/>
     <w:p>
       <w:pPr>
         <w:pStyle w:val="Comment-Grader"/>
@@ -2245,6 +2249,7 @@
           <w15:appearance w15:val="hidden"/>
           <w:text/>
         </w:sdtPr>
+        <w:sdtEndPr/>
         <w:sdtContent>
           <w:r>
             <w:t xml:space="preserve"> </w:t>
@@ -2257,7 +2262,6 @@
           </w:r>
         </w:sdtContent>
       </w:sdt>
-      <w:permEnd w:id="66585966"/>
       <w:r>
         <w:t xml:space="preserve">    </w:t>
       </w:r>
@@ -2347,7 +2351,6 @@
         <w:t xml:space="preserve">.  </w:t>
       </w:r>
     </w:p>
-    <w:permStart w:id="1123494185" w:edGrp="everyone"/>
     <w:p>
       <w:pPr>
         <w:pStyle w:val="Comment-Grader"/>
@@ -2362,6 +2365,7 @@
           <w15:appearance w15:val="hidden"/>
           <w:text/>
         </w:sdtPr>
+        <w:sdtEndPr/>
         <w:sdtContent>
           <w:r>
             <w:t xml:space="preserve"> </w:t>
@@ -2374,7 +2378,6 @@
           </w:r>
         </w:sdtContent>
       </w:sdt>
-      <w:permEnd w:id="1123494185"/>
       <w:r>
         <w:t xml:space="preserve">   </w:t>
       </w:r>
@@ -2394,7 +2397,6 @@
         <w:rPr>
           <w:rFonts w:cstheme="majorHAnsi"/>
         </w:rPr>
-        <w:lastRenderedPageBreak/>
         <w:t>MANDATORY</w:t>
       </w:r>
       <w:r>
@@ -2438,7 +2440,6 @@
         <w:t xml:space="preserve">Create appropriate indices for your entities, if required.  </w:t>
       </w:r>
     </w:p>
-    <w:permStart w:id="1780682074" w:edGrp="everyone"/>
     <w:p>
       <w:pPr>
         <w:pStyle w:val="Comment-Grader"/>
@@ -2456,13 +2457,13 @@
           <w15:appearance w15:val="hidden"/>
           <w:text/>
         </w:sdtPr>
+        <w:sdtEndPr/>
         <w:sdtContent>
           <w:r>
             <w:t xml:space="preserve">    </w:t>
           </w:r>
         </w:sdtContent>
       </w:sdt>
-      <w:permEnd w:id="1780682074"/>
       <w:r>
         <w:t xml:space="preserve">   </w:t>
       </w:r>
@@ -2550,7 +2551,6 @@
         <w:t>.</w:t>
       </w:r>
     </w:p>
-    <w:permStart w:id="973563344" w:edGrp="everyone"/>
     <w:p>
       <w:pPr>
         <w:pStyle w:val="Comment-Grader"/>
@@ -2564,13 +2564,13 @@
           </w:placeholder>
           <w:text/>
         </w:sdtPr>
+        <w:sdtEndPr/>
         <w:sdtContent>
           <w:r>
             <w:t xml:space="preserve">    </w:t>
           </w:r>
         </w:sdtContent>
       </w:sdt>
-      <w:permEnd w:id="973563344"/>
       <w:r>
         <w:t xml:space="preserve">   </w:t>
       </w:r>
@@ -2603,7 +2603,6 @@
         <w:t xml:space="preserve">.  </w:t>
       </w:r>
     </w:p>
-    <w:permStart w:id="182535402" w:edGrp="everyone"/>
     <w:p>
       <w:pPr>
         <w:pStyle w:val="Comment-Grader"/>
@@ -2618,13 +2617,13 @@
           <w15:appearance w15:val="hidden"/>
           <w:text/>
         </w:sdtPr>
+        <w:sdtEndPr/>
         <w:sdtContent>
           <w:r>
             <w:t xml:space="preserve">    </w:t>
           </w:r>
         </w:sdtContent>
       </w:sdt>
-      <w:permEnd w:id="182535402"/>
       <w:r>
         <w:t xml:space="preserve">   </w:t>
       </w:r>
@@ -2637,7 +2636,6 @@
         <w:t>Produce a testing report.</w:t>
       </w:r>
     </w:p>
-    <w:permStart w:id="966666940" w:edGrp="everyone"/>
     <w:p>
       <w:pPr>
         <w:pStyle w:val="Comment-Grader"/>
@@ -2651,13 +2649,13 @@
           </w:placeholder>
           <w:text/>
         </w:sdtPr>
+        <w:sdtEndPr/>
         <w:sdtContent>
           <w:r>
             <w:t xml:space="preserve">    </w:t>
           </w:r>
         </w:sdtContent>
       </w:sdt>
-      <w:permEnd w:id="966666940"/>
       <w:r>
         <w:t xml:space="preserve">  </w:t>
       </w:r>
@@ -2690,7 +2688,6 @@
         <w:rPr>
           <w:rFonts w:cstheme="majorHAnsi"/>
         </w:rPr>
-        <w:lastRenderedPageBreak/>
         <w:t>SUPPLEMENTARY I</w:t>
       </w:r>
       <w:r>
@@ -2911,7 +2908,6 @@
         <w:rPr>
           <w:rFonts w:cstheme="majorHAnsi"/>
         </w:rPr>
-        <w:lastRenderedPageBreak/>
         <w:t>SUPPLEMENTARY I</w:t>
       </w:r>
       <w:r>
@@ -3095,7 +3091,6 @@
         <w:t xml:space="preserve"> in which he or she is involved.</w:t>
       </w:r>
     </w:p>
-    <w:permStart w:id="1886471582" w:edGrp="everyone"/>
     <w:p>
       <w:pPr>
         <w:pStyle w:val="Comment-Grader"/>
@@ -3116,6 +3111,7 @@
           <w15:appearance w15:val="hidden"/>
           <w:text/>
         </w:sdtPr>
+        <w:sdtEndPr/>
         <w:sdtContent>
           <w:r>
             <w:rPr>
@@ -3137,7 +3133,6 @@
           </w:r>
         </w:sdtContent>
       </w:sdt>
-      <w:permEnd w:id="1886471582"/>
       <w:r>
         <w:rPr>
           <w:lang w:val="en-US"/>
@@ -3254,7 +3249,6 @@
         <w:t>Produce a UML domain model regarding the information requirements in your project.</w:t>
       </w:r>
     </w:p>
-    <w:permStart w:id="2128962506" w:edGrp="everyone"/>
     <w:p>
       <w:pPr>
         <w:pStyle w:val="Comment-Grader"/>
@@ -3269,6 +3263,7 @@
           <w15:appearance w15:val="hidden"/>
           <w:text/>
         </w:sdtPr>
+        <w:sdtEndPr/>
         <w:sdtContent>
           <w:r>
             <w:t xml:space="preserve"> </w:t>
@@ -3281,7 +3276,6 @@
           </w:r>
         </w:sdtContent>
       </w:sdt>
-      <w:permEnd w:id="2128962506"/>
       <w:r>
         <w:t xml:space="preserve">   </w:t>
       </w:r>
@@ -3307,7 +3301,6 @@
         <w:rPr>
           <w:rFonts w:cstheme="majorHAnsi"/>
         </w:rPr>
-        <w:lastRenderedPageBreak/>
         <w:t>SUPPLEMENTARY I</w:t>
       </w:r>
       <w:r>
@@ -3409,7 +3402,6 @@
         <w:t>Sign up to the system and become a technician.</w:t>
       </w:r>
     </w:p>
-    <w:permStart w:id="642407937" w:edGrp="everyone"/>
     <w:p>
       <w:pPr>
         <w:pStyle w:val="Comment-Grader"/>
@@ -3424,13 +3416,13 @@
           <w15:appearance w15:val="hidden"/>
           <w:text/>
         </w:sdtPr>
+        <w:sdtEndPr/>
         <w:sdtContent>
           <w:r>
             <w:t xml:space="preserve">    </w:t>
           </w:r>
         </w:sdtContent>
       </w:sdt>
-      <w:permEnd w:id="642407937"/>
       <w:r>
         <w:t xml:space="preserve">   </w:t>
       </w:r>
@@ -3471,7 +3463,6 @@
         <w:t>Update their profiles.</w:t>
       </w:r>
     </w:p>
-    <w:permStart w:id="1607870852" w:edGrp="everyone"/>
     <w:p>
       <w:pPr>
         <w:pStyle w:val="Comment-Grader"/>
@@ -3486,13 +3477,13 @@
           <w15:appearance w15:val="hidden"/>
           <w:text/>
         </w:sdtPr>
+        <w:sdtEndPr/>
         <w:sdtContent>
           <w:r>
             <w:t xml:space="preserve">    </w:t>
           </w:r>
         </w:sdtContent>
       </w:sdt>
-      <w:permEnd w:id="1607870852"/>
       <w:r>
         <w:t xml:space="preserve">   </w:t>
       </w:r>
@@ -3550,7 +3541,6 @@
         <w:t xml:space="preserve"> </w:t>
       </w:r>
     </w:p>
-    <w:permStart w:id="535524790" w:edGrp="everyone"/>
     <w:p>
       <w:pPr>
         <w:pStyle w:val="Comment-Grader"/>
@@ -3565,13 +3555,13 @@
           <w15:appearance w15:val="hidden"/>
           <w:text/>
         </w:sdtPr>
+        <w:sdtEndPr/>
         <w:sdtContent>
           <w:r>
             <w:t xml:space="preserve">    </w:t>
           </w:r>
         </w:sdtContent>
       </w:sdt>
-      <w:permEnd w:id="535524790"/>
     </w:p>
     <w:p>
       <w:pPr>
@@ -3609,7 +3599,6 @@
         <w:t>Show their dashboards.</w:t>
       </w:r>
     </w:p>
-    <w:permStart w:id="753821500" w:edGrp="everyone"/>
     <w:p>
       <w:pPr>
         <w:pStyle w:val="Comment-Grader"/>
@@ -3624,13 +3613,13 @@
           <w15:appearance w15:val="hidden"/>
           <w:text/>
         </w:sdtPr>
+        <w:sdtEndPr/>
         <w:sdtContent>
           <w:r>
             <w:t xml:space="preserve">    </w:t>
           </w:r>
         </w:sdtContent>
       </w:sdt>
-      <w:permEnd w:id="753821500"/>
       <w:r>
         <w:t xml:space="preserve">    </w:t>
       </w:r>
@@ -3717,7 +3706,6 @@
         <w:rPr>
           <w:rFonts w:cstheme="majorHAnsi"/>
         </w:rPr>
-        <w:lastRenderedPageBreak/>
         <w:t>Managerial requirements</w:t>
       </w:r>
     </w:p>
@@ -3732,7 +3720,6 @@
         <w:t>Provide a link to a video in which you informally test requirement #8 and #9.  Videos should not exceed 10 minutes in length and must be stored at the USE's facilities.</w:t>
       </w:r>
     </w:p>
-    <w:permStart w:id="720394256" w:edGrp="everyone"/>
     <w:p>
       <w:pPr>
         <w:pStyle w:val="Comment-Grader"/>
@@ -3746,13 +3733,13 @@
           </w:placeholder>
           <w:text/>
         </w:sdtPr>
+        <w:sdtEndPr/>
         <w:sdtContent>
           <w:r>
             <w:t xml:space="preserve">    </w:t>
           </w:r>
         </w:sdtContent>
       </w:sdt>
-      <w:permEnd w:id="720394256"/>
       <w:r>
         <w:t xml:space="preserve">   </w:t>
       </w:r>
@@ -3772,7 +3759,6 @@
         <w:rPr>
           <w:rFonts w:cstheme="majorHAnsi"/>
         </w:rPr>
-        <w:lastRenderedPageBreak/>
         <w:t>SUPPLEMENTARY I</w:t>
       </w:r>
       <w:r>
@@ -3903,7 +3889,6 @@
         <w:t xml:space="preserve"> mutations in your code and report on the results.</w:t>
       </w:r>
     </w:p>
-    <w:permStart w:id="556823413" w:edGrp="everyone"/>
     <w:p>
       <w:pPr>
         <w:pStyle w:val="Comment-Grader"/>
@@ -3918,13 +3903,13 @@
           <w15:appearance w15:val="hidden"/>
           <w:text/>
         </w:sdtPr>
+        <w:sdtEndPr/>
         <w:sdtContent>
           <w:r>
             <w:t xml:space="preserve">    </w:t>
           </w:r>
         </w:sdtContent>
       </w:sdt>
-      <w:permEnd w:id="556823413"/>
       <w:r>
         <w:t xml:space="preserve">  </w:t>
       </w:r>
@@ -3951,7 +3936,6 @@
         <w:t>Produce a lint report.</w:t>
       </w:r>
     </w:p>
-    <w:permStart w:id="785340386" w:edGrp="everyone"/>
     <w:p>
       <w:pPr>
         <w:pStyle w:val="Comment-Grader"/>
@@ -3966,13 +3950,13 @@
           <w15:appearance w15:val="hidden"/>
           <w:text/>
         </w:sdtPr>
+        <w:sdtEndPr/>
         <w:sdtContent>
           <w:r>
             <w:t xml:space="preserve">    </w:t>
           </w:r>
         </w:sdtContent>
       </w:sdt>
-      <w:permEnd w:id="785340386"/>
       <w:r>
         <w:t xml:space="preserve">   </w:t>
       </w:r>
@@ -3998,7 +3982,6 @@
         <w:rPr>
           <w:rFonts w:cstheme="majorHAnsi"/>
         </w:rPr>
-        <w:lastRenderedPageBreak/>
         <w:t>SUPPLEMENTARY II</w:t>
       </w:r>
       <w:r>
@@ -4153,7 +4136,6 @@
         <w:t>Produce an analysis report.</w:t>
       </w:r>
     </w:p>
-    <w:permStart w:id="683497211" w:edGrp="everyone"/>
     <w:p>
       <w:pPr>
         <w:pStyle w:val="Comment-Grader"/>
@@ -4168,6 +4150,7 @@
           <w15:appearance w15:val="hidden"/>
           <w:text/>
         </w:sdtPr>
+        <w:sdtEndPr/>
         <w:sdtContent>
           <w:r>
             <w:t xml:space="preserve"> </w:t>
@@ -4180,7 +4163,6 @@
           </w:r>
         </w:sdtContent>
       </w:sdt>
-      <w:permEnd w:id="683497211"/>
       <w:r>
         <w:t xml:space="preserve">    </w:t>
       </w:r>
@@ -4193,7 +4175,6 @@
         <w:t>Produce a planning and progress report.</w:t>
       </w:r>
     </w:p>
-    <w:permStart w:id="1112939993" w:edGrp="everyone"/>
     <w:p>
       <w:pPr>
         <w:pStyle w:val="Comment-Grader"/>
@@ -4208,13 +4189,13 @@
           <w15:appearance w15:val="hidden"/>
           <w:text/>
         </w:sdtPr>
+        <w:sdtEndPr/>
         <w:sdtContent>
           <w:r>
             <w:t xml:space="preserve">    </w:t>
           </w:r>
         </w:sdtContent>
       </w:sdt>
-      <w:permEnd w:id="1112939993"/>
       <w:r>
         <w:t xml:space="preserve">    </w:t>
       </w:r>
@@ -4287,7 +4268,6 @@
         <w:rPr>
           <w:rFonts w:cstheme="majorHAnsi"/>
         </w:rPr>
-        <w:lastRenderedPageBreak/>
         <w:t>SUPPLEMENTARY II</w:t>
       </w:r>
       <w:r>
@@ -4358,7 +4338,6 @@
         <w:t>. A web service must be used to populate this entity with information about courses.  Thus, the exact data to store depends on the chosen service, and it is the students' responsibility to define them accordingly.  It is also the students’ responsibility to find the appropriate service; no implicit or explicit liabilities shall be covered by the University of Seville or their individual affiliates if the students hire pay-per-use services! The students are strongly advised to ensure that the service they choose is free of charge.</w:t>
       </w:r>
     </w:p>
-    <w:permStart w:id="461903029" w:edGrp="everyone"/>
     <w:p>
       <w:pPr>
         <w:pStyle w:val="Comment-Grader"/>
@@ -4379,6 +4358,7 @@
           <w15:appearance w15:val="hidden"/>
           <w:text/>
         </w:sdtPr>
+        <w:sdtEndPr/>
         <w:sdtContent>
           <w:r>
             <w:rPr>
@@ -4400,7 +4380,6 @@
           </w:r>
         </w:sdtContent>
       </w:sdt>
-      <w:permEnd w:id="461903029"/>
       <w:r>
         <w:rPr>
           <w:lang w:val="en-US"/>
@@ -4517,7 +4496,6 @@
         <w:t>Produce an analysis report.</w:t>
       </w:r>
     </w:p>
-    <w:permStart w:id="361329648" w:edGrp="everyone"/>
     <w:p>
       <w:pPr>
         <w:pStyle w:val="Comment-Grader"/>
@@ -4532,6 +4510,7 @@
           <w15:appearance w15:val="hidden"/>
           <w:text/>
         </w:sdtPr>
+        <w:sdtEndPr/>
         <w:sdtContent>
           <w:r>
             <w:t xml:space="preserve"> </w:t>
@@ -4544,7 +4523,6 @@
           </w:r>
         </w:sdtContent>
       </w:sdt>
-      <w:permEnd w:id="361329648"/>
       <w:r>
         <w:t xml:space="preserve">   </w:t>
       </w:r>
@@ -4557,7 +4535,6 @@
         <w:t>Produce a planning and progress report.</w:t>
       </w:r>
     </w:p>
-    <w:permStart w:id="1945395699" w:edGrp="everyone"/>
     <w:p>
       <w:pPr>
         <w:pStyle w:val="Comment-Grader"/>
@@ -4575,6 +4552,7 @@
           <w15:appearance w15:val="hidden"/>
           <w:text/>
         </w:sdtPr>
+        <w:sdtEndPr/>
         <w:sdtContent>
           <w:r>
             <w:rPr>
@@ -4596,7 +4574,6 @@
           </w:r>
         </w:sdtContent>
       </w:sdt>
-      <w:permEnd w:id="1945395699"/>
       <w:r>
         <w:rPr>
           <w:lang w:val="en-US"/>
@@ -4625,7 +4602,6 @@
         <w:rPr>
           <w:rFonts w:cstheme="majorHAnsi"/>
         </w:rPr>
-        <w:lastRenderedPageBreak/>
         <w:t>SUPPLEMENTARY II</w:t>
       </w:r>
       <w:r>
@@ -4733,7 +4709,6 @@
         <w:t>.</w:t>
       </w:r>
     </w:p>
-    <w:permStart w:id="1539192550" w:edGrp="everyone"/>
     <w:p>
       <w:pPr>
         <w:pStyle w:val="Comment-Grader"/>
@@ -4747,13 +4722,13 @@
           </w:placeholder>
           <w:text/>
         </w:sdtPr>
+        <w:sdtEndPr/>
         <w:sdtContent>
           <w:r>
             <w:t xml:space="preserve">    </w:t>
           </w:r>
         </w:sdtContent>
       </w:sdt>
-      <w:permEnd w:id="1539192550"/>
       <w:r>
         <w:t xml:space="preserve">   </w:t>
       </w:r>
@@ -4803,7 +4778,6 @@
         <w:t xml:space="preserve"> data.</w:t>
       </w:r>
     </w:p>
-    <w:permStart w:id="679035508" w:edGrp="everyone"/>
     <w:p>
       <w:pPr>
         <w:pStyle w:val="Comment-Grader"/>
@@ -4817,13 +4791,13 @@
           </w:placeholder>
           <w:text/>
         </w:sdtPr>
+        <w:sdtEndPr/>
         <w:sdtContent>
           <w:r>
             <w:t xml:space="preserve">    </w:t>
           </w:r>
         </w:sdtContent>
       </w:sdt>
-      <w:permEnd w:id="679035508"/>
       <w:r>
         <w:t xml:space="preserve">   </w:t>
       </w:r>
@@ -4907,7 +4881,6 @@
         <w:t>Produce an analysis report.</w:t>
       </w:r>
     </w:p>
-    <w:permStart w:id="1958957681" w:edGrp="everyone"/>
     <w:p>
       <w:pPr>
         <w:pStyle w:val="Comment-Grader"/>
@@ -4922,13 +4895,13 @@
           <w15:appearance w15:val="hidden"/>
           <w:text/>
         </w:sdtPr>
+        <w:sdtEndPr/>
         <w:sdtContent>
           <w:r>
             <w:t xml:space="preserve">    </w:t>
           </w:r>
         </w:sdtContent>
       </w:sdt>
-      <w:permEnd w:id="1958957681"/>
       <w:r>
         <w:t xml:space="preserve">    </w:t>
       </w:r>
@@ -4941,7 +4914,6 @@
         <w:t>Produce a planning and progress report.</w:t>
       </w:r>
     </w:p>
-    <w:permStart w:id="1571365108" w:edGrp="everyone"/>
     <w:p>
       <w:pPr>
         <w:pStyle w:val="Comment-Grader"/>
@@ -4961,6 +4933,7 @@
           </w:placeholder>
           <w:text/>
         </w:sdtPr>
+        <w:sdtEndPr/>
         <w:sdtContent>
           <w:r>
             <w:rPr>
@@ -4970,7 +4943,6 @@
           </w:r>
         </w:sdtContent>
       </w:sdt>
-      <w:permEnd w:id="1571365108"/>
       <w:r>
         <w:rPr>
           <w:lang w:val="en-US"/>
@@ -5006,7 +4978,6 @@
         <w:rPr>
           <w:rFonts w:cstheme="majorHAnsi"/>
         </w:rPr>
-        <w:lastRenderedPageBreak/>
         <w:t>SUPPLEMENTARY II</w:t>
       </w:r>
       <w:r>
@@ -5146,7 +5117,6 @@
         <w:t xml:space="preserve"> is properly mocked.</w:t>
       </w:r>
     </w:p>
-    <w:permStart w:id="2023780766" w:edGrp="everyone"/>
     <w:p>
       <w:pPr>
         <w:pStyle w:val="Comment-Grader"/>
@@ -5161,13 +5131,13 @@
           <w15:appearance w15:val="hidden"/>
           <w:text/>
         </w:sdtPr>
+        <w:sdtEndPr/>
         <w:sdtContent>
           <w:r>
             <w:t xml:space="preserve">    </w:t>
           </w:r>
         </w:sdtContent>
       </w:sdt>
-      <w:permEnd w:id="2023780766"/>
       <w:r>
         <w:t xml:space="preserve">  </w:t>
       </w:r>
@@ -5194,7 +5164,6 @@
         <w:t>Produce an analysis report.</w:t>
       </w:r>
     </w:p>
-    <w:permStart w:id="925264847" w:edGrp="everyone"/>
     <w:p>
       <w:pPr>
         <w:pStyle w:val="Comment-Grader"/>
@@ -5208,13 +5177,13 @@
           </w:placeholder>
           <w:text/>
         </w:sdtPr>
+        <w:sdtEndPr/>
         <w:sdtContent>
           <w:r>
             <w:t xml:space="preserve">    </w:t>
           </w:r>
         </w:sdtContent>
       </w:sdt>
-      <w:permEnd w:id="925264847"/>
       <w:r>
         <w:t xml:space="preserve">   </w:t>
       </w:r>
@@ -5227,7 +5196,6 @@
         <w:t>Produce a planning and progress report.</w:t>
       </w:r>
     </w:p>
-    <w:permStart w:id="1852798819" w:edGrp="everyone"/>
     <w:p>
       <w:pPr>
         <w:pStyle w:val="Comment-Grader"/>
@@ -5241,13 +5209,13 @@
           </w:placeholder>
           <w:text/>
         </w:sdtPr>
+        <w:sdtEndPr/>
         <w:sdtContent>
           <w:r>
             <w:t xml:space="preserve">    </w:t>
           </w:r>
         </w:sdtContent>
       </w:sdt>
-      <w:permEnd w:id="1852798819"/>
       <w:r>
         <w:t xml:space="preserve">   </w:t>
       </w:r>
@@ -9170,8 +9138,10 @@
     <w:rsid w:val="001942D6"/>
     <w:rsid w:val="001B7228"/>
     <w:rsid w:val="001F6D99"/>
+    <w:rsid w:val="00283E9A"/>
     <w:rsid w:val="002862D8"/>
     <w:rsid w:val="00311D70"/>
+    <w:rsid w:val="0034741F"/>
     <w:rsid w:val="00362E40"/>
     <w:rsid w:val="003936CA"/>
     <w:rsid w:val="003F3911"/>

</xml_diff>